<commit_message>
a couple things have been fixed, word added
</commit_message>
<xml_diff>
--- a/ΣΑΚΕΛΛΑΡΙΟΥ ΓΕΩΡΓΙΟΣ 174935.docx
+++ b/ΣΑΚΕΛΛΑΡΙΟΥ ΓΕΩΡΓΙΟΣ 174935.docx
@@ -409,11 +409,9 @@
         </w:rPr>
         <w:t xml:space="preserve">της </w:t>
       </w:r>
-      <w:proofErr w:type="spellStart"/>
       <w:r>
         <w:t>css</w:t>
       </w:r>
-      <w:proofErr w:type="spellEnd"/>
       <w:r>
         <w:rPr>
           <w:lang w:val="el-GR"/>
@@ -489,11 +487,9 @@
         </w:rPr>
         <w:t xml:space="preserve">της </w:t>
       </w:r>
-      <w:proofErr w:type="spellStart"/>
       <w:r>
         <w:t>Javascript</w:t>
       </w:r>
-      <w:proofErr w:type="spellEnd"/>
       <w:r>
         <w:rPr>
           <w:lang w:val="el-GR"/>
@@ -591,7 +587,7 @@
         </w:rPr>
         <w:t xml:space="preserve"> </w:t>
       </w:r>
-      <w:hyperlink r:id="rId4" w:history="1">
+      <w:hyperlink r:id="rId5" w:history="1">
         <w:r>
           <w:rPr>
             <w:rStyle w:val="Hyperlink"/>
@@ -675,77 +671,15 @@
         </w:rPr>
         <w:t xml:space="preserve">και το </w:t>
       </w:r>
-      <w:r>
-        <w:fldChar w:fldCharType="begin"/>
-      </w:r>
-      <w:r>
-        <w:rPr>
-          <w:lang w:val="el-GR"/>
-        </w:rPr>
-        <w:instrText xml:space="preserve"> </w:instrText>
-      </w:r>
-      <w:r>
-        <w:instrText>HYPERLINK</w:instrText>
-      </w:r>
-      <w:r>
-        <w:rPr>
-          <w:lang w:val="el-GR"/>
-        </w:rPr>
-        <w:instrText xml:space="preserve"> "</w:instrText>
-      </w:r>
-      <w:r>
-        <w:instrText>https</w:instrText>
-      </w:r>
-      <w:r>
-        <w:rPr>
-          <w:lang w:val="el-GR"/>
-        </w:rPr>
-        <w:instrText>://</w:instrText>
-      </w:r>
-      <w:r>
-        <w:instrText>color</w:instrText>
-      </w:r>
-      <w:r>
-        <w:rPr>
-          <w:lang w:val="el-GR"/>
-        </w:rPr>
-        <w:instrText>.</w:instrText>
-      </w:r>
-      <w:r>
-        <w:instrText>adobe</w:instrText>
-      </w:r>
-      <w:r>
-        <w:rPr>
-          <w:lang w:val="el-GR"/>
-        </w:rPr>
-        <w:instrText>.</w:instrText>
-      </w:r>
-      <w:r>
-        <w:instrText>com</w:instrText>
-      </w:r>
-      <w:r>
-        <w:rPr>
-          <w:lang w:val="el-GR"/>
-        </w:rPr>
-        <w:instrText xml:space="preserve">/" </w:instrText>
-      </w:r>
-      <w:r>
-        <w:fldChar w:fldCharType="separate"/>
-      </w:r>
-      <w:r>
-        <w:rPr>
-          <w:rStyle w:val="Hyperlink"/>
-          <w:lang w:val="el-GR"/>
-        </w:rPr>
-        <w:t>https://color.adobe.com/</w:t>
-      </w:r>
-      <w:r>
-        <w:rPr>
-          <w:rStyle w:val="Hyperlink"/>
-          <w:lang w:val="el-GR"/>
-        </w:rPr>
-        <w:fldChar w:fldCharType="end"/>
-      </w:r>
+      <w:hyperlink r:id="rId6" w:history="1">
+        <w:r>
+          <w:rPr>
+            <w:rStyle w:val="Hyperlink"/>
+            <w:lang w:val="el-GR"/>
+          </w:rPr>
+          <w:t>https://color.adobe.com/</w:t>
+        </w:r>
+      </w:hyperlink>
       <w:r>
         <w:rPr>
           <w:lang w:val="el-GR"/>
@@ -786,7 +720,7 @@
         </w:rPr>
         <w:t xml:space="preserve"> </w:t>
       </w:r>
-      <w:hyperlink r:id="rId5" w:history="1">
+      <w:hyperlink r:id="rId7" w:history="1">
         <w:r>
           <w:rPr>
             <w:rStyle w:val="Hyperlink"/>
@@ -825,7 +759,7 @@
         </w:rPr>
         <w:t xml:space="preserve"> </w:t>
       </w:r>
-      <w:hyperlink r:id="rId6" w:history="1">
+      <w:hyperlink r:id="rId8" w:history="1">
         <w:r>
           <w:rPr>
             <w:rStyle w:val="Hyperlink"/>
@@ -895,11 +829,9 @@
         </w:rPr>
         <w:t xml:space="preserve">φακέλους. Αυτοί οι φάκελοι είναι οι </w:t>
       </w:r>
-      <w:proofErr w:type="spellStart"/>
       <w:r>
         <w:t>js</w:t>
       </w:r>
-      <w:proofErr w:type="spellEnd"/>
       <w:r>
         <w:rPr>
           <w:lang w:val="el-GR"/>
@@ -912,11 +844,9 @@
         </w:rPr>
         <w:t xml:space="preserve">που περιέχουν οποιουδήποτε είδους </w:t>
       </w:r>
-      <w:proofErr w:type="spellStart"/>
       <w:r>
         <w:t>javascript</w:t>
       </w:r>
-      <w:proofErr w:type="spellEnd"/>
       <w:r>
         <w:rPr>
           <w:lang w:val="el-GR"/>
@@ -929,11 +859,9 @@
         </w:rPr>
         <w:t xml:space="preserve">έχει χρησιμοποιηθεί στην ιστοσελίδα, το </w:t>
       </w:r>
-      <w:proofErr w:type="spellStart"/>
       <w:r>
         <w:t>css</w:t>
       </w:r>
-      <w:proofErr w:type="spellEnd"/>
       <w:r>
         <w:rPr>
           <w:lang w:val="el-GR"/>
@@ -946,11 +874,9 @@
         </w:rPr>
         <w:t xml:space="preserve">που περιέχουν το μεγαλύτερο ποσοστό της </w:t>
       </w:r>
-      <w:proofErr w:type="spellStart"/>
       <w:r>
         <w:t>css</w:t>
       </w:r>
-      <w:proofErr w:type="spellEnd"/>
       <w:r>
         <w:rPr>
           <w:lang w:val="el-GR"/>
@@ -963,11 +889,9 @@
         </w:rPr>
         <w:t xml:space="preserve">που υπάρχει στην ιστοσελίδα, το </w:t>
       </w:r>
-      <w:proofErr w:type="spellStart"/>
       <w:r>
         <w:t>img</w:t>
       </w:r>
-      <w:proofErr w:type="spellEnd"/>
       <w:r>
         <w:rPr>
           <w:lang w:val="el-GR"/>
@@ -980,11 +904,9 @@
         </w:rPr>
         <w:t xml:space="preserve">που περιέχει τις εικόνες που υπάρχουν στην σελίδα, καθώς και το </w:t>
       </w:r>
-      <w:proofErr w:type="spellStart"/>
       <w:r>
         <w:t>textFiles</w:t>
       </w:r>
-      <w:proofErr w:type="spellEnd"/>
       <w:r>
         <w:rPr>
           <w:lang w:val="el-GR"/>
@@ -1012,11 +934,9 @@
         </w:rPr>
         <w:t xml:space="preserve">μέσα σε αυτή με </w:t>
       </w:r>
-      <w:proofErr w:type="spellStart"/>
       <w:r>
         <w:t>javascript</w:t>
       </w:r>
-      <w:proofErr w:type="spellEnd"/>
       <w:r>
         <w:rPr>
           <w:lang w:val="el-GR"/>
@@ -1029,22 +949,18 @@
         </w:rPr>
         <w:t xml:space="preserve">με τις εντολές </w:t>
       </w:r>
-      <w:proofErr w:type="spellStart"/>
       <w:r>
         <w:t>innerHTML</w:t>
       </w:r>
-      <w:proofErr w:type="spellEnd"/>
       <w:r>
         <w:rPr>
           <w:lang w:val="el-GR"/>
         </w:rPr>
         <w:t xml:space="preserve">, </w:t>
       </w:r>
-      <w:proofErr w:type="spellStart"/>
       <w:r>
         <w:t>innerText</w:t>
       </w:r>
-      <w:proofErr w:type="spellEnd"/>
       <w:r>
         <w:rPr>
           <w:lang w:val="el-GR"/>
@@ -1057,11 +973,9 @@
         </w:rPr>
         <w:t xml:space="preserve">και </w:t>
       </w:r>
-      <w:proofErr w:type="spellStart"/>
       <w:r>
         <w:t>createElement</w:t>
       </w:r>
-      <w:proofErr w:type="spellEnd"/>
       <w:r>
         <w:rPr>
           <w:lang w:val="el-GR"/>
@@ -1171,11 +1085,9 @@
         </w:rPr>
         <w:t xml:space="preserve"> για την </w:t>
       </w:r>
-      <w:proofErr w:type="spellStart"/>
       <w:r>
         <w:t>jquery</w:t>
       </w:r>
-      <w:proofErr w:type="spellEnd"/>
       <w:r>
         <w:rPr>
           <w:lang w:val="el-GR"/>
@@ -1218,22 +1130,18 @@
         </w:rPr>
         <w:t xml:space="preserve">για το </w:t>
       </w:r>
-      <w:proofErr w:type="spellStart"/>
       <w:r>
         <w:t>css</w:t>
       </w:r>
-      <w:proofErr w:type="spellEnd"/>
       <w:r>
         <w:rPr>
           <w:lang w:val="el-GR"/>
         </w:rPr>
         <w:t xml:space="preserve">, </w:t>
       </w:r>
-      <w:proofErr w:type="spellStart"/>
       <w:r>
         <w:t>js</w:t>
       </w:r>
-      <w:proofErr w:type="spellEnd"/>
       <w:r>
         <w:rPr>
           <w:lang w:val="el-GR"/>
@@ -1246,11 +1154,9 @@
         </w:rPr>
         <w:t xml:space="preserve"> </w:t>
       </w:r>
-      <w:proofErr w:type="spellStart"/>
       <w:r>
         <w:t>popperjs</w:t>
       </w:r>
-      <w:proofErr w:type="spellEnd"/>
       <w:r>
         <w:rPr>
           <w:lang w:val="el-GR"/>
@@ -1263,11 +1169,9 @@
         </w:rPr>
         <w:t xml:space="preserve">και </w:t>
       </w:r>
-      <w:proofErr w:type="spellStart"/>
       <w:r>
         <w:t>jquery</w:t>
       </w:r>
-      <w:proofErr w:type="spellEnd"/>
       <w:r>
         <w:rPr>
           <w:lang w:val="el-GR"/>
@@ -1280,11 +1184,9 @@
         </w:rPr>
         <w:t xml:space="preserve">καθώς και την δική μου </w:t>
       </w:r>
-      <w:proofErr w:type="spellStart"/>
       <w:r>
         <w:t>css</w:t>
       </w:r>
-      <w:proofErr w:type="spellEnd"/>
       <w:r>
         <w:rPr>
           <w:lang w:val="el-GR"/>
@@ -1306,11 +1208,9 @@
         </w:rPr>
         <w:t>.</w:t>
       </w:r>
-      <w:proofErr w:type="spellStart"/>
       <w:r>
         <w:t>css</w:t>
       </w:r>
-      <w:proofErr w:type="spellEnd"/>
       <w:r>
         <w:rPr>
           <w:lang w:val="el-GR"/>
@@ -1356,11 +1256,9 @@
         </w:rPr>
         <w:t>.</w:t>
       </w:r>
-      <w:proofErr w:type="spellStart"/>
       <w:r>
         <w:t>js</w:t>
       </w:r>
-      <w:proofErr w:type="spellEnd"/>
       <w:r>
         <w:rPr>
           <w:lang w:val="el-GR"/>
@@ -1373,22 +1271,18 @@
         </w:rPr>
         <w:t xml:space="preserve">και </w:t>
       </w:r>
-      <w:proofErr w:type="spellStart"/>
       <w:r>
         <w:t>roomGenerator</w:t>
       </w:r>
-      <w:proofErr w:type="spellEnd"/>
       <w:r>
         <w:rPr>
           <w:lang w:val="el-GR"/>
         </w:rPr>
         <w:t>.</w:t>
       </w:r>
-      <w:proofErr w:type="spellStart"/>
       <w:r>
         <w:t>js</w:t>
       </w:r>
-      <w:proofErr w:type="spellEnd"/>
       <w:r>
         <w:rPr>
           <w:lang w:val="el-GR"/>
@@ -1401,11 +1295,9 @@
         </w:rPr>
         <w:t xml:space="preserve">που είναι η δική μου </w:t>
       </w:r>
-      <w:proofErr w:type="spellStart"/>
       <w:r>
         <w:t>javascript</w:t>
       </w:r>
-      <w:proofErr w:type="spellEnd"/>
       <w:r>
         <w:rPr>
           <w:lang w:val="el-GR"/>
@@ -1449,11 +1341,9 @@
         </w:rPr>
         <w:t xml:space="preserve">αυτού καλείται η μέθοδος </w:t>
       </w:r>
-      <w:proofErr w:type="spellStart"/>
       <w:r>
         <w:t>generateHomeWithTimeout</w:t>
       </w:r>
-      <w:proofErr w:type="spellEnd"/>
       <w:r>
         <w:rPr>
           <w:lang w:val="el-GR"/>
@@ -1527,11 +1417,9 @@
         </w:rPr>
         <w:t xml:space="preserve">το οποίο έγινε μέσω καθαρής </w:t>
       </w:r>
-      <w:proofErr w:type="spellStart"/>
       <w:r>
         <w:t>css</w:t>
       </w:r>
-      <w:proofErr w:type="spellEnd"/>
       <w:r>
         <w:rPr>
           <w:lang w:val="el-GR"/>
@@ -1559,11 +1447,9 @@
         </w:rPr>
         <w:t>.</w:t>
       </w:r>
-      <w:proofErr w:type="spellStart"/>
       <w:r>
         <w:t>css</w:t>
       </w:r>
-      <w:proofErr w:type="spellEnd"/>
       <w:r>
         <w:rPr>
           <w:lang w:val="el-GR"/>
@@ -1577,11 +1463,9 @@
         <w:br/>
         <w:t xml:space="preserve">Επίσης υπάρχει το </w:t>
       </w:r>
-      <w:proofErr w:type="spellStart"/>
       <w:r>
         <w:t>fadeEffect</w:t>
       </w:r>
-      <w:proofErr w:type="spellEnd"/>
       <w:r>
         <w:rPr>
           <w:lang w:val="el-GR"/>
@@ -1594,11 +1478,9 @@
         </w:rPr>
         <w:t xml:space="preserve">το οποίο γίνεται πάλι μέσω </w:t>
       </w:r>
-      <w:proofErr w:type="spellStart"/>
       <w:r>
         <w:t>css</w:t>
       </w:r>
-      <w:proofErr w:type="spellEnd"/>
       <w:r>
         <w:rPr>
           <w:lang w:val="el-GR"/>
@@ -1644,11 +1526,9 @@
         </w:rPr>
         <w:t>.</w:t>
       </w:r>
-      <w:proofErr w:type="spellStart"/>
       <w:r>
         <w:t>css</w:t>
       </w:r>
-      <w:proofErr w:type="spellEnd"/>
       <w:r>
         <w:rPr>
           <w:lang w:val="el-GR"/>
@@ -1660,16 +1540,17 @@
           <w:lang w:val="el-GR"/>
         </w:rPr>
         <w:t>.</w:t>
+      </w:r>
+      <w:r>
+        <w:rPr>
+          <w:lang w:val="el-GR"/>
+        </w:rPr>
+        <w:t xml:space="preserve"> </w:t>
       </w:r>
     </w:p>
     <w:p>
       <w:pPr>
         <w:rPr>
-          <w:b/>
-          <w:bCs/>
-          <w:color w:val="8EAADB" w:themeColor="accent1" w:themeTint="99"/>
-          <w:sz w:val="30"/>
-          <w:szCs w:val="30"/>
           <w:lang w:val="el-GR"/>
         </w:rPr>
       </w:pPr>
@@ -1688,11 +1569,9 @@
         </w:rPr>
         <w:t>.</w:t>
       </w:r>
-      <w:proofErr w:type="spellStart"/>
       <w:r>
         <w:t>js</w:t>
       </w:r>
-      <w:proofErr w:type="spellEnd"/>
       <w:r>
         <w:rPr>
           <w:lang w:val="el-GR"/>
@@ -1714,11 +1593,9 @@
         </w:rPr>
         <w:t xml:space="preserve">, και την σελίδα υποβολής φόρμας, σε μία μεταβλητή </w:t>
       </w:r>
-      <w:proofErr w:type="spellStart"/>
       <w:r>
         <w:t>submitPage</w:t>
       </w:r>
-      <w:proofErr w:type="spellEnd"/>
       <w:r>
         <w:rPr>
           <w:lang w:val="el-GR"/>
@@ -1746,11 +1623,9 @@
         </w:rPr>
         <w:t xml:space="preserve">της σελίδας καλείται το </w:t>
       </w:r>
-      <w:proofErr w:type="spellStart"/>
       <w:r>
         <w:t>generateHomeWithTimeout</w:t>
       </w:r>
-      <w:proofErr w:type="spellEnd"/>
       <w:r>
         <w:rPr>
           <w:lang w:val="el-GR"/>
@@ -1761,13 +1636,32 @@
         <w:rPr>
           <w:lang w:val="el-GR"/>
         </w:rPr>
-        <w:t xml:space="preserve">, το οποίο δίνει στο </w:t>
-      </w:r>
-      <w:proofErr w:type="spellStart"/>
+        <w:t xml:space="preserve">, </w:t>
+      </w:r>
+      <w:r>
+        <w:rPr>
+          <w:lang w:val="el-GR"/>
+        </w:rPr>
+        <w:t xml:space="preserve">που καλεί με την σειρά του το </w:t>
+      </w:r>
+      <w:r>
+        <w:t>generateHome</w:t>
+      </w:r>
+      <w:r>
+        <w:rPr>
+          <w:lang w:val="el-GR"/>
+        </w:rPr>
+        <w:t xml:space="preserve">(), </w:t>
+      </w:r>
+      <w:r>
+        <w:rPr>
+          <w:lang w:val="el-GR"/>
+        </w:rPr>
+        <w:t xml:space="preserve">το οποίο δίνει στο </w:t>
+      </w:r>
       <w:r>
         <w:t>mainContainer</w:t>
       </w:r>
-      <w:proofErr w:type="spellEnd"/>
       <w:r>
         <w:rPr>
           <w:lang w:val="el-GR"/>
@@ -1862,13 +1756,26 @@
         <w:rPr>
           <w:lang w:val="el-GR"/>
         </w:rPr>
-        <w:t xml:space="preserve">για την καταχώρηση νέου δωματίου. Μετέπειτα καλεί το </w:t>
-      </w:r>
-      <w:proofErr w:type="spellStart"/>
+        <w:t>για την καταχώρηση νέου δωματίου.</w:t>
+      </w:r>
+      <w:r>
+        <w:rPr>
+          <w:lang w:val="el-GR"/>
+        </w:rPr>
+        <w:t xml:space="preserve">Στη συνέχεια το </w:t>
+      </w:r>
+      <w:r>
+        <w:t>generateHome</w:t>
+      </w:r>
+      <w:r>
+        <w:rPr>
+          <w:lang w:val="el-GR"/>
+        </w:rPr>
+        <w:t xml:space="preserve"> καλεί το </w:t>
+      </w:r>
       <w:r>
         <w:t>generateRooms</w:t>
       </w:r>
-      <w:proofErr w:type="spellEnd"/>
       <w:r>
         <w:rPr>
           <w:lang w:val="el-GR"/>
@@ -1881,22 +1788,18 @@
         </w:rPr>
         <w:t xml:space="preserve"> (που βρίσκεται στο </w:t>
       </w:r>
-      <w:proofErr w:type="spellStart"/>
       <w:r>
         <w:t>roomGenerator</w:t>
       </w:r>
-      <w:proofErr w:type="spellEnd"/>
       <w:r>
         <w:rPr>
           <w:lang w:val="el-GR"/>
         </w:rPr>
         <w:t>.</w:t>
       </w:r>
-      <w:proofErr w:type="spellStart"/>
       <w:r>
         <w:t>js</w:t>
       </w:r>
-      <w:proofErr w:type="spellEnd"/>
       <w:r>
         <w:rPr>
           <w:lang w:val="el-GR"/>
@@ -1969,11 +1872,9 @@
         </w:rPr>
         <w:t xml:space="preserve">και επιστρέφεται ο αντίστοιχος κώδικας με έναν τυχαίο τρόπο και αποθηκεύεται στην μεταβλητή </w:t>
       </w:r>
-      <w:proofErr w:type="spellStart"/>
       <w:r>
         <w:t>allRooms</w:t>
       </w:r>
-      <w:proofErr w:type="spellEnd"/>
       <w:r>
         <w:rPr>
           <w:lang w:val="el-GR"/>
@@ -2002,10 +1903,981 @@
         <w:rPr>
           <w:lang w:val="el-GR"/>
         </w:rPr>
-        <w:t xml:space="preserve"> μπορεί να είναι πέμπτο. Το </w:t>
+        <w:t xml:space="preserve"> μπορεί να είναι πέμπτο. </w:t>
+      </w:r>
+      <w:r>
+        <w:rPr>
+          <w:lang w:val="el-GR"/>
+        </w:rPr>
+        <w:t xml:space="preserve">Μετά αποθηκεύω σε έναν πίνακα όλες τις εικόνες της σελίδας, και δίνω στον κέρσορα την ιδιότητα του </w:t>
+      </w:r>
+      <w:r>
+        <w:t>pointer</w:t>
+      </w:r>
+      <w:r>
+        <w:rPr>
+          <w:lang w:val="el-GR"/>
+        </w:rPr>
+        <w:t xml:space="preserve">, </w:t>
+      </w:r>
+      <w:r>
+        <w:rPr>
+          <w:lang w:val="el-GR"/>
+        </w:rPr>
+        <w:t xml:space="preserve">στο </w:t>
+      </w:r>
+      <w:r>
+        <w:t>mouse</w:t>
+      </w:r>
+      <w:r>
+        <w:rPr>
+          <w:lang w:val="el-GR"/>
+        </w:rPr>
+        <w:t xml:space="preserve"> </w:t>
+      </w:r>
+      <w:r>
+        <w:t>over</w:t>
+      </w:r>
+      <w:r>
+        <w:rPr>
+          <w:lang w:val="el-GR"/>
+        </w:rPr>
+        <w:t>.</w:t>
+      </w:r>
+      <w:r>
+        <w:rPr>
+          <w:lang w:val="el-GR"/>
+        </w:rPr>
+        <w:br/>
+        <w:t xml:space="preserve">Εάν ο χρήστης πατήσει είτε στο </w:t>
+      </w:r>
+      <w:r>
+        <w:t>logo</w:t>
+      </w:r>
+      <w:r>
+        <w:rPr>
+          <w:lang w:val="el-GR"/>
+        </w:rPr>
+        <w:t xml:space="preserve"> </w:t>
+      </w:r>
+      <w:r>
+        <w:rPr>
+          <w:lang w:val="el-GR"/>
+        </w:rPr>
+        <w:t xml:space="preserve">της σελίδας στο </w:t>
+      </w:r>
+      <w:r>
+        <w:t>navbar</w:t>
+      </w:r>
+      <w:r>
+        <w:rPr>
+          <w:lang w:val="el-GR"/>
+        </w:rPr>
+        <w:t xml:space="preserve"> </w:t>
+      </w:r>
+      <w:r>
+        <w:rPr>
+          <w:lang w:val="el-GR"/>
+        </w:rPr>
+        <w:t xml:space="preserve">είτε στο </w:t>
+      </w:r>
+      <w:r>
+        <w:t>option</w:t>
+      </w:r>
+      <w:r>
+        <w:rPr>
+          <w:lang w:val="el-GR"/>
+        </w:rPr>
+        <w:t xml:space="preserve"> </w:t>
+      </w:r>
+      <w:r>
+        <w:rPr>
+          <w:lang w:val="el-GR"/>
+        </w:rPr>
+        <w:t xml:space="preserve">«Διαθέσιμα Δωμάτια», τότε καλείται η μέθοδος </w:t>
+      </w:r>
+      <w:r>
+        <w:rPr>
+          <w:lang w:val="el-GR"/>
+        </w:rPr>
+        <w:t>generateHome</w:t>
+      </w:r>
+      <w:r>
+        <w:rPr>
+          <w:lang w:val="el-GR"/>
+        </w:rPr>
+        <w:t xml:space="preserve">(), οπότε και δεν υπάρχει το </w:t>
+      </w:r>
+      <w:r>
+        <w:t>delay</w:t>
+      </w:r>
+      <w:r>
+        <w:rPr>
+          <w:lang w:val="el-GR"/>
+        </w:rPr>
+        <w:t xml:space="preserve"> </w:t>
+      </w:r>
+      <w:r>
+        <w:rPr>
+          <w:lang w:val="el-GR"/>
+        </w:rPr>
+        <w:t xml:space="preserve">των 5 δευτερολέπτων που υπήρξε στο </w:t>
+      </w:r>
+      <w:r>
+        <w:t>onload</w:t>
+      </w:r>
+      <w:r>
+        <w:rPr>
+          <w:lang w:val="el-GR"/>
+        </w:rPr>
+        <w:t xml:space="preserve"> </w:t>
+      </w:r>
+      <w:r>
+        <w:rPr>
+          <w:lang w:val="el-GR"/>
+        </w:rPr>
+        <w:t>της σελίδας.</w:t>
+      </w:r>
+      <w:r>
+        <w:br/>
+      </w:r>
+      <w:r>
+        <w:rPr>
+          <w:lang w:val="el-GR"/>
+        </w:rPr>
+        <w:t xml:space="preserve">Αντίθετα εάν ο χρήστης πατήσει το </w:t>
+      </w:r>
+      <w:r>
+        <w:t>option</w:t>
+      </w:r>
+      <w:r>
+        <w:rPr>
+          <w:lang w:val="el-GR"/>
+        </w:rPr>
+        <w:t xml:space="preserve"> </w:t>
+      </w:r>
+      <w:r>
+        <w:rPr>
+          <w:lang w:val="el-GR"/>
+        </w:rPr>
+        <w:t xml:space="preserve">του </w:t>
+      </w:r>
+      <w:r>
+        <w:t>navbar</w:t>
+      </w:r>
+      <w:r>
+        <w:rPr>
+          <w:lang w:val="el-GR"/>
+        </w:rPr>
+        <w:t xml:space="preserve"> </w:t>
+      </w:r>
+      <w:r>
+        <w:rPr>
+          <w:lang w:val="el-GR"/>
+        </w:rPr>
+        <w:t xml:space="preserve">«Προσθήκη Δωματίου» ή το κουμπί «Καταχώρηση Τώρα» της αρχικής σελίδας, καλείται το </w:t>
+      </w:r>
+      <w:r>
+        <w:t>function</w:t>
+      </w:r>
+      <w:r>
+        <w:rPr>
+          <w:lang w:val="el-GR"/>
+        </w:rPr>
+        <w:t xml:space="preserve"> </w:t>
+      </w:r>
+      <w:r>
+        <w:t>generateSubmitForm</w:t>
+      </w:r>
+      <w:r>
+        <w:rPr>
+          <w:lang w:val="el-GR"/>
+        </w:rPr>
+        <w:t>()</w:t>
+      </w:r>
+      <w:r>
+        <w:rPr>
+          <w:lang w:val="el-GR"/>
+        </w:rPr>
+        <w:t xml:space="preserve"> (που βρίσκεται στο</w:t>
+      </w:r>
+      <w:r>
+        <w:rPr>
+          <w:lang w:val="el-GR"/>
+        </w:rPr>
+        <w:t xml:space="preserve"> </w:t>
+      </w:r>
+      <w:r>
+        <w:t>app</w:t>
+      </w:r>
+      <w:r>
+        <w:rPr>
+          <w:lang w:val="el-GR"/>
+        </w:rPr>
+        <w:t>.</w:t>
+      </w:r>
+      <w:r>
+        <w:t>js</w:t>
+      </w:r>
+      <w:r>
+        <w:rPr>
+          <w:lang w:val="el-GR"/>
+        </w:rPr>
+        <w:t xml:space="preserve">), το οποίο χτίζει ολόκληρο το </w:t>
+      </w:r>
+      <w:r>
+        <w:t>submit</w:t>
+      </w:r>
+      <w:r>
+        <w:rPr>
+          <w:lang w:val="el-GR"/>
+        </w:rPr>
+        <w:t xml:space="preserve"> </w:t>
+      </w:r>
+      <w:r>
+        <w:t>form</w:t>
+      </w:r>
+      <w:r>
+        <w:rPr>
+          <w:lang w:val="el-GR"/>
+        </w:rPr>
+        <w:t xml:space="preserve">, δίνοντας στη σελίδα την τιμή της μεταβλητής </w:t>
+      </w:r>
+      <w:r>
+        <w:t>submitPage</w:t>
+      </w:r>
+      <w:r>
+        <w:rPr>
+          <w:lang w:val="el-GR"/>
+        </w:rPr>
+        <w:t>.</w:t>
+      </w:r>
+    </w:p>
+    <w:p>
+      <w:pPr>
+        <w:rPr>
+          <w:lang w:val="el-GR"/>
+        </w:rPr>
+      </w:pPr>
+      <w:r>
+        <w:rPr>
+          <w:lang w:val="el-GR"/>
+        </w:rPr>
+        <w:t xml:space="preserve">Η σελίδα που χτίζεται από την </w:t>
+      </w:r>
+      <w:r>
+        <w:t>function</w:t>
+      </w:r>
+      <w:r>
+        <w:rPr>
+          <w:lang w:val="el-GR"/>
+        </w:rPr>
+        <w:t xml:space="preserve"> </w:t>
+      </w:r>
+      <w:r>
+        <w:t>generateHome</w:t>
+      </w:r>
+      <w:r>
+        <w:rPr>
+          <w:lang w:val="el-GR"/>
+        </w:rPr>
+        <w:t>()</w:t>
+      </w:r>
+      <w:r>
+        <w:rPr>
+          <w:lang w:val="el-GR"/>
+        </w:rPr>
+        <w:t xml:space="preserve">, έχει το </w:t>
+      </w:r>
+      <w:r>
+        <w:t>navbar</w:t>
+      </w:r>
+      <w:r>
+        <w:rPr>
+          <w:lang w:val="el-GR"/>
+        </w:rPr>
+        <w:t xml:space="preserve">, </w:t>
+      </w:r>
+      <w:r>
+        <w:rPr>
+          <w:lang w:val="el-GR"/>
+        </w:rPr>
+        <w:t xml:space="preserve">ένα </w:t>
+      </w:r>
+      <w:r>
+        <w:t>header</w:t>
+      </w:r>
+      <w:r>
+        <w:rPr>
+          <w:lang w:val="el-GR"/>
+        </w:rPr>
+        <w:t xml:space="preserve">, και ένα </w:t>
+      </w:r>
+      <w:r>
+        <w:t>section</w:t>
+      </w:r>
+      <w:r>
+        <w:rPr>
+          <w:lang w:val="el-GR"/>
+        </w:rPr>
+        <w:t xml:space="preserve"> </w:t>
+      </w:r>
+      <w:r>
+        <w:rPr>
+          <w:lang w:val="el-GR"/>
+        </w:rPr>
+        <w:t xml:space="preserve">που είναι αυτό των δωματίων. Ο κώδικας των δωματίων σε μορφή </w:t>
+      </w:r>
+      <w:r>
+        <w:t>html</w:t>
+      </w:r>
+      <w:r>
+        <w:rPr>
+          <w:lang w:val="el-GR"/>
+        </w:rPr>
+        <w:t xml:space="preserve"> </w:t>
+      </w:r>
+      <w:r>
+        <w:rPr>
+          <w:lang w:val="el-GR"/>
+        </w:rPr>
+        <w:t xml:space="preserve">μπορεί να βρεθεί στο </w:t>
+      </w:r>
+      <w:r>
+        <w:t>textfiles</w:t>
+      </w:r>
+      <w:r>
+        <w:rPr>
+          <w:lang w:val="el-GR"/>
+        </w:rPr>
+        <w:t>\</w:t>
+      </w:r>
+      <w:r>
+        <w:t>rooms</w:t>
+      </w:r>
+      <w:r>
+        <w:rPr>
+          <w:lang w:val="el-GR"/>
+        </w:rPr>
+        <w:t>.</w:t>
+      </w:r>
+      <w:r>
+        <w:t>txt</w:t>
+      </w:r>
+      <w:r>
+        <w:rPr>
+          <w:lang w:val="el-GR"/>
+        </w:rPr>
+        <w:t>, αλλά πηγαίνει ως εξης</w:t>
+      </w:r>
+      <w:r>
+        <w:rPr>
+          <w:lang w:val="el-GR"/>
+        </w:rPr>
+        <w:t xml:space="preserve">: </w:t>
+      </w:r>
+      <w:r>
+        <w:rPr>
+          <w:lang w:val="el-GR"/>
+        </w:rPr>
+        <w:br/>
+        <w:t xml:space="preserve">Αρχικά έχουμε ένα εξωτερικό </w:t>
+      </w:r>
+      <w:r>
+        <w:t>div</w:t>
+      </w:r>
+      <w:r>
+        <w:rPr>
+          <w:lang w:val="el-GR"/>
+        </w:rPr>
+        <w:t xml:space="preserve">, </w:t>
+      </w:r>
+      <w:r>
+        <w:rPr>
+          <w:lang w:val="el-GR"/>
+        </w:rPr>
+        <w:t xml:space="preserve">στο εσωτερικό υπάρχει μία εικόνα του δωματίου, με τον τίτλο να ακολουθεί. Έπειτα υπάρχουν οι διάφορες πληροφορίες του δωματίου όπως για παράδειγμα ο αριθμός των μπάνιων, ή τον μέγιστο αριθμό ατόμων που μπορεί να φιλοξενήσει το δωμάτιο, η τιμή σε περίπτωση που υπάρχει, και τέλος υπάρχει το είδος της συναλλαγής, που θα μπορούσε να είναι έιτε για ανταλλαγή, είτε για ενοικίαση, είτε και για τα 2. </w:t>
+      </w:r>
+    </w:p>
+    <w:p>
+      <w:pPr>
+        <w:rPr>
+          <w:lang w:val="el-GR"/>
+        </w:rPr>
+      </w:pPr>
+      <w:r>
+        <w:rPr>
+          <w:lang w:val="el-GR"/>
+        </w:rPr>
+        <w:t xml:space="preserve">Η σελίδα που χτίζεται από την </w:t>
+      </w:r>
+      <w:r>
+        <w:t>generateSubmitForm</w:t>
+      </w:r>
+      <w:r>
+        <w:rPr>
+          <w:lang w:val="el-GR"/>
+        </w:rPr>
+        <w:t>()</w:t>
+      </w:r>
+      <w:r>
+        <w:rPr>
+          <w:lang w:val="el-GR"/>
+        </w:rPr>
+        <w:t xml:space="preserve">, περιέχει το </w:t>
+      </w:r>
+      <w:r>
+        <w:t>navbar</w:t>
+      </w:r>
+      <w:r>
+        <w:rPr>
+          <w:lang w:val="el-GR"/>
+        </w:rPr>
+        <w:t xml:space="preserve">, </w:t>
+      </w:r>
+      <w:r>
+        <w:rPr>
+          <w:lang w:val="el-GR"/>
+        </w:rPr>
+        <w:t xml:space="preserve">το </w:t>
+      </w:r>
+      <w:r>
+        <w:t>header</w:t>
+      </w:r>
+      <w:r>
+        <w:rPr>
+          <w:lang w:val="el-GR"/>
+        </w:rPr>
+        <w:t xml:space="preserve">, </w:t>
+      </w:r>
+      <w:r>
+        <w:rPr>
+          <w:lang w:val="el-GR"/>
+        </w:rPr>
+        <w:t xml:space="preserve">και το </w:t>
+      </w:r>
+      <w:r>
+        <w:t>submit</w:t>
+      </w:r>
+      <w:r>
+        <w:rPr>
+          <w:lang w:val="el-GR"/>
+        </w:rPr>
+        <w:t xml:space="preserve"> </w:t>
+      </w:r>
+      <w:r>
+        <w:t>form</w:t>
+      </w:r>
+      <w:r>
+        <w:rPr>
+          <w:lang w:val="el-GR"/>
+        </w:rPr>
+        <w:t xml:space="preserve">. </w:t>
+      </w:r>
+      <w:r>
+        <w:rPr>
+          <w:lang w:val="el-GR"/>
+        </w:rPr>
+        <w:t xml:space="preserve">Στο </w:t>
+      </w:r>
+      <w:r>
+        <w:t>onsubmit</w:t>
+      </w:r>
+      <w:r>
+        <w:rPr>
+          <w:lang w:val="el-GR"/>
+        </w:rPr>
+        <w:t xml:space="preserve"> </w:t>
+      </w:r>
+      <w:r>
+        <w:rPr>
+          <w:lang w:val="el-GR"/>
+        </w:rPr>
+        <w:t xml:space="preserve">αυτού καλείται η </w:t>
+      </w:r>
+      <w:r>
+        <w:t>function</w:t>
+      </w:r>
+      <w:r>
+        <w:rPr>
+          <w:lang w:val="el-GR"/>
+        </w:rPr>
+        <w:t xml:space="preserve"> </w:t>
+      </w:r>
+      <w:r>
+        <w:t>createRoom</w:t>
+      </w:r>
+      <w:r>
+        <w:rPr>
+          <w:lang w:val="el-GR"/>
+        </w:rPr>
+        <w:t>()</w:t>
+      </w:r>
+      <w:r>
+        <w:rPr>
+          <w:lang w:val="el-GR"/>
+        </w:rPr>
+        <w:t>, ώστε να προσθεθεί το δωμάτιο μας.</w:t>
+      </w:r>
+      <w:r>
+        <w:rPr>
+          <w:lang w:val="el-GR"/>
+        </w:rPr>
+        <w:br/>
+        <w:t xml:space="preserve">Στο εσωτερικό του </w:t>
+      </w:r>
+      <w:r>
+        <w:t>submit</w:t>
+      </w:r>
+      <w:r>
+        <w:rPr>
+          <w:lang w:val="el-GR"/>
+        </w:rPr>
+        <w:t xml:space="preserve"> </w:t>
+      </w:r>
+      <w:r>
+        <w:t>form</w:t>
+      </w:r>
+      <w:r>
+        <w:rPr>
+          <w:lang w:val="el-GR"/>
+        </w:rPr>
+        <w:t xml:space="preserve"> </w:t>
+      </w:r>
+      <w:r>
+        <w:rPr>
+          <w:lang w:val="el-GR"/>
+        </w:rPr>
+        <w:t xml:space="preserve">υπάρχουν αρχικά </w:t>
+      </w:r>
+      <w:r>
+        <w:rPr>
+          <w:lang w:val="el-GR"/>
+        </w:rPr>
+        <w:t>3</w:t>
+      </w:r>
+      <w:r>
+        <w:rPr>
+          <w:lang w:val="el-GR"/>
+        </w:rPr>
+        <w:t xml:space="preserve"> </w:t>
+      </w:r>
+      <w:r>
+        <w:t>input</w:t>
+      </w:r>
+      <w:r>
+        <w:rPr>
+          <w:lang w:val="el-GR"/>
+        </w:rPr>
+        <w:t xml:space="preserve"> </w:t>
+      </w:r>
+      <w:r>
+        <w:t>fields</w:t>
+      </w:r>
+      <w:r>
+        <w:rPr>
+          <w:lang w:val="el-GR"/>
+        </w:rPr>
+        <w:t xml:space="preserve"> τύπου </w:t>
+      </w:r>
+      <w:r>
+        <w:t>text</w:t>
+      </w:r>
+      <w:r>
+        <w:rPr>
+          <w:lang w:val="el-GR"/>
+        </w:rPr>
+        <w:t>, για το όνομα, το επώνυμο</w:t>
+      </w:r>
+      <w:r>
+        <w:rPr>
+          <w:lang w:val="el-GR"/>
+        </w:rPr>
+        <w:t xml:space="preserve"> και το Κόστος ανα Διανυκτέρευση</w:t>
+      </w:r>
+      <w:r>
+        <w:rPr>
+          <w:lang w:val="el-GR"/>
+        </w:rPr>
+        <w:t xml:space="preserve">, </w:t>
+      </w:r>
+      <w:r>
+        <w:rPr>
+          <w:lang w:val="el-GR"/>
+        </w:rPr>
+        <w:t xml:space="preserve">και 1 </w:t>
+      </w:r>
+      <w:r>
+        <w:t>input</w:t>
+      </w:r>
+      <w:r>
+        <w:rPr>
+          <w:lang w:val="el-GR"/>
+        </w:rPr>
+        <w:t xml:space="preserve"> </w:t>
+      </w:r>
+      <w:r>
+        <w:t>field</w:t>
+      </w:r>
+      <w:r>
+        <w:rPr>
+          <w:lang w:val="el-GR"/>
+        </w:rPr>
+        <w:t xml:space="preserve"> </w:t>
+      </w:r>
+      <w:r>
+        <w:rPr>
+          <w:lang w:val="el-GR"/>
+        </w:rPr>
+        <w:t xml:space="preserve">τύπου </w:t>
+      </w:r>
+      <w:r>
+        <w:t>email</w:t>
+      </w:r>
+      <w:r>
+        <w:rPr>
+          <w:lang w:val="el-GR"/>
+        </w:rPr>
+        <w:t xml:space="preserve"> </w:t>
+      </w:r>
+      <w:r>
+        <w:rPr>
+          <w:lang w:val="el-GR"/>
+        </w:rPr>
+        <w:t xml:space="preserve">για το </w:t>
+      </w:r>
+      <w:r>
+        <w:t>email</w:t>
+      </w:r>
+      <w:r>
+        <w:rPr>
+          <w:lang w:val="el-GR"/>
+        </w:rPr>
+        <w:t>.</w:t>
+      </w:r>
+      <w:r>
+        <w:rPr>
+          <w:lang w:val="el-GR"/>
+        </w:rPr>
+        <w:t xml:space="preserve"> Ακολουθούν </w:t>
+      </w:r>
+      <w:r>
+        <w:rPr>
+          <w:lang w:val="el-GR"/>
+        </w:rPr>
+        <w:t xml:space="preserve">4 </w:t>
+      </w:r>
+      <w:r>
+        <w:t>select</w:t>
+      </w:r>
+      <w:r>
+        <w:rPr>
+          <w:lang w:val="el-GR"/>
+        </w:rPr>
+        <w:t xml:space="preserve"> </w:t>
+      </w:r>
+      <w:r>
+        <w:t>forms</w:t>
+      </w:r>
+      <w:r>
+        <w:rPr>
+          <w:lang w:val="el-GR"/>
+        </w:rPr>
+        <w:t xml:space="preserve"> </w:t>
+      </w:r>
+      <w:r>
+        <w:rPr>
+          <w:lang w:val="el-GR"/>
+        </w:rPr>
+        <w:t xml:space="preserve">για τον αριθμό των επισκεπτών, τον αριθμό των υπνοδωματίων, τον αριθμό των μπάνιων, και τον αριθμό των κρεβατιών. Τέλος υπάρχει ένα </w:t>
+      </w:r>
+      <w:r>
+        <w:t>textArea</w:t>
+      </w:r>
+      <w:r>
+        <w:rPr>
+          <w:lang w:val="el-GR"/>
+        </w:rPr>
+        <w:t xml:space="preserve">, </w:t>
+      </w:r>
+      <w:r>
+        <w:rPr>
+          <w:lang w:val="el-GR"/>
+        </w:rPr>
+        <w:t>στο οποίο ο χρήστης πληκτρολογεί τον τίτλο που θέλει να εμφανίζεται πάνω από το δωμάτιο του</w:t>
+      </w:r>
+      <w:r>
+        <w:rPr>
+          <w:lang w:val="el-GR"/>
+        </w:rPr>
+        <w:t xml:space="preserve">, </w:t>
+      </w:r>
+      <w:r>
+        <w:rPr>
+          <w:lang w:val="el-GR"/>
+        </w:rPr>
+        <w:t xml:space="preserve">και το κουμπί για την προσθήκη εικόνας. Πατώντας το κουμπί γίνεται το </w:t>
+      </w:r>
+      <w:r>
+        <w:t>submit</w:t>
+      </w:r>
+      <w:r>
+        <w:rPr>
+          <w:lang w:val="el-GR"/>
+        </w:rPr>
+        <w:t xml:space="preserve">, </w:t>
+      </w:r>
+      <w:r>
+        <w:rPr>
+          <w:lang w:val="el-GR"/>
+        </w:rPr>
+        <w:t xml:space="preserve">άρα καλείται η </w:t>
+      </w:r>
+      <w:r>
+        <w:t>function</w:t>
+      </w:r>
+      <w:r>
+        <w:rPr>
+          <w:lang w:val="el-GR"/>
+        </w:rPr>
+        <w:t xml:space="preserve"> </w:t>
+      </w:r>
+      <w:r>
+        <w:t>createRoom</w:t>
+      </w:r>
+      <w:r>
+        <w:rPr>
+          <w:lang w:val="el-GR"/>
+        </w:rPr>
+        <w:t>().</w:t>
+      </w:r>
+    </w:p>
+    <w:p>
+      <w:pPr>
+        <w:rPr>
+          <w:lang w:val="el-GR"/>
+        </w:rPr>
+      </w:pPr>
+      <w:r>
+        <w:rPr>
+          <w:lang w:val="el-GR"/>
+        </w:rPr>
+        <w:t xml:space="preserve">Στο </w:t>
+      </w:r>
+      <w:r>
+        <w:t>createRoom</w:t>
+      </w:r>
+      <w:r>
+        <w:rPr>
+          <w:lang w:val="el-GR"/>
+        </w:rPr>
+        <w:t xml:space="preserve">() </w:t>
+      </w:r>
+      <w:r>
+        <w:rPr>
+          <w:lang w:val="el-GR"/>
+        </w:rPr>
+        <w:t xml:space="preserve">ανάλογα με την επιλογή που έχει δωθεί στο </w:t>
+      </w:r>
+      <w:r>
+        <w:t>form</w:t>
+      </w:r>
+      <w:r>
+        <w:rPr>
+          <w:lang w:val="el-GR"/>
+        </w:rPr>
+        <w:t xml:space="preserve">, </w:t>
+      </w:r>
+      <w:r>
+        <w:rPr>
+          <w:lang w:val="el-GR"/>
+        </w:rPr>
+        <w:t xml:space="preserve">γίνονται οι ανάλογες ενέργειες έτσι ώστε να δημιουργηθεί ένα δωμάτιο. </w:t>
+      </w:r>
+      <w:r>
+        <w:rPr>
+          <w:lang w:val="el-GR"/>
+        </w:rPr>
+        <w:t xml:space="preserve">Ο έλεγχος περιλαμβάνει εάν η συναλλαγή είναι Ανταλλαγή/Ενοικίαση, Ενοικίαση, ή Ανταλλαγή, και κάνει τις ανάλογες ενέργειες, δίνοντας τις τιμές του </w:t>
+      </w:r>
+      <w:r>
+        <w:lastRenderedPageBreak/>
+        <w:t>form</w:t>
+      </w:r>
+      <w:r>
+        <w:rPr>
+          <w:lang w:val="el-GR"/>
+        </w:rPr>
+        <w:t xml:space="preserve"> </w:t>
+      </w:r>
+      <w:r>
+        <w:rPr>
+          <w:lang w:val="el-GR"/>
+        </w:rPr>
+        <w:t>στο νέο δωμάτιο, και της εικόνας που έχει τοποθετήσει ο χρήστης, για την βασική εικόνα του δωματίου.</w:t>
+      </w:r>
+      <w:r>
+        <w:rPr>
+          <w:lang w:val="el-GR"/>
+        </w:rPr>
+        <w:t xml:space="preserve"> Αυτά αποθηκεύονται σε μία μεταβλητή με όνομα </w:t>
+      </w:r>
+      <w:r>
+        <w:t>newRoom.</w:t>
+      </w:r>
+      <w:r>
+        <w:rPr>
+          <w:lang w:val="el-GR"/>
+        </w:rPr>
+        <w:br/>
+        <w:t xml:space="preserve">Η μέθοδος για την προσθήκη της εικόνας βρίσκεται στο </w:t>
+      </w:r>
+      <w:r>
+        <w:t>app</w:t>
+      </w:r>
+      <w:r>
+        <w:rPr>
+          <w:lang w:val="el-GR"/>
+        </w:rPr>
+        <w:t>.</w:t>
+      </w:r>
+      <w:r>
+        <w:t>js</w:t>
+      </w:r>
+      <w:r>
+        <w:rPr>
+          <w:lang w:val="el-GR"/>
+        </w:rPr>
+        <w:t xml:space="preserve"> </w:t>
+      </w:r>
+      <w:r>
+        <w:rPr>
+          <w:lang w:val="el-GR"/>
+        </w:rPr>
+        <w:t xml:space="preserve">με όνομα </w:t>
+      </w:r>
+      <w:r>
+        <w:t>readURL</w:t>
+      </w:r>
+      <w:r>
+        <w:rPr>
+          <w:lang w:val="el-GR"/>
+        </w:rPr>
+        <w:t>()</w:t>
+      </w:r>
+      <w:r>
+        <w:rPr>
+          <w:lang w:val="el-GR"/>
+        </w:rPr>
+        <w:t>.</w:t>
+      </w:r>
+      <w:r>
+        <w:rPr>
+          <w:lang w:val="el-GR"/>
+        </w:rPr>
+        <w:br/>
+      </w:r>
+      <w:r>
+        <w:rPr>
+          <w:lang w:val="el-GR"/>
+        </w:rPr>
+        <w:t xml:space="preserve">Μετά μηδενίζει το </w:t>
+      </w:r>
+      <w:r>
+        <w:t>value</w:t>
+      </w:r>
+      <w:r>
+        <w:rPr>
+          <w:lang w:val="el-GR"/>
+        </w:rPr>
+        <w:t xml:space="preserve"> </w:t>
+      </w:r>
+      <w:r>
+        <w:rPr>
+          <w:lang w:val="el-GR"/>
+        </w:rPr>
+        <w:t xml:space="preserve">της εικόνας έτσι ώστε να μην τοποθετηθεί η εικόνα ξανά σε περίπτωση που ο χρήστης την επόμενη φορά δεν επιλέξει εικόνα, και αυξάνεται το </w:t>
+      </w:r>
+      <w:r>
+        <w:t>length</w:t>
+      </w:r>
+      <w:r>
+        <w:rPr>
+          <w:lang w:val="el-GR"/>
+        </w:rPr>
+        <w:t xml:space="preserve"> </w:t>
+      </w:r>
+      <w:r>
+        <w:rPr>
+          <w:lang w:val="el-GR"/>
+        </w:rPr>
+        <w:t xml:space="preserve">του πίνακα </w:t>
+      </w:r>
+      <w:r>
+        <w:t>rooms</w:t>
+      </w:r>
+      <w:r>
+        <w:rPr>
+          <w:lang w:val="el-GR"/>
+        </w:rPr>
+        <w:t xml:space="preserve"> </w:t>
+      </w:r>
+      <w:r>
+        <w:rPr>
+          <w:lang w:val="el-GR"/>
+        </w:rPr>
+        <w:t xml:space="preserve">κατα ένα, δίνοντας </w:t>
+      </w:r>
+      <w:r>
+        <w:rPr>
+          <w:lang w:val="el-GR"/>
+        </w:rPr>
+        <w:t xml:space="preserve">την τιμή του </w:t>
+      </w:r>
+      <w:r>
+        <w:t>newRoom</w:t>
+      </w:r>
+      <w:r>
+        <w:rPr>
+          <w:lang w:val="el-GR"/>
+        </w:rPr>
+        <w:t xml:space="preserve"> </w:t>
+      </w:r>
+      <w:r>
+        <w:rPr>
+          <w:lang w:val="el-GR"/>
+        </w:rPr>
+        <w:t xml:space="preserve">στο νέο στοιχείο του πίνακα. Τέλος καλείται η </w:t>
+      </w:r>
+      <w:r>
+        <w:t>generateHome</w:t>
+      </w:r>
+      <w:r>
+        <w:rPr>
+          <w:lang w:val="el-GR"/>
+        </w:rPr>
+        <w:t>()</w:t>
+      </w:r>
+      <w:r>
+        <w:rPr>
+          <w:lang w:val="el-GR"/>
+        </w:rPr>
+        <w:t xml:space="preserve"> ώστε να δημιουργηθεί από την αρχή η αρχική σελίδα, η οποία πλέον περιέχει το νέο δωμάτιο που πρόσθεσε ο χρήστης.</w:t>
       </w:r>
       <w:bookmarkStart w:id="0" w:name="_GoBack"/>
       <w:bookmarkEnd w:id="0"/>
+      <w:r>
+        <w:rPr>
+          <w:lang w:val="el-GR"/>
+        </w:rPr>
+        <w:br/>
+      </w:r>
+      <w:r>
+        <w:rPr>
+          <w:lang w:val="el-GR"/>
+        </w:rPr>
+        <w:br/>
+      </w:r>
     </w:p>
     <w:p>
       <w:pPr>
@@ -2796,4 +3668,16 @@
     </a:ext>
   </a:extLst>
 </a:theme>
+</file>
+
+<file path=customXml/item1.xml><?xml version="1.0" encoding="utf-8"?>
+<b:Sources xmlns:b="http://schemas.openxmlformats.org/officeDocument/2006/bibliography" xmlns="http://schemas.openxmlformats.org/officeDocument/2006/bibliography" SelectedStyle="\APASixthEditionOfficeOnline.xsl" StyleName="APA" Version="6"/>
+</file>
+
+<file path=customXml/itemProps1.xml><?xml version="1.0" encoding="utf-8"?>
+<ds:datastoreItem xmlns:ds="http://schemas.openxmlformats.org/officeDocument/2006/customXml" ds:itemID="{335AA51B-632F-44F4-9386-88135B096506}">
+  <ds:schemaRefs>
+    <ds:schemaRef ds:uri="http://schemas.openxmlformats.org/officeDocument/2006/bibliography"/>
+  </ds:schemaRefs>
+</ds:datastoreItem>
 </file>
</xml_diff>